<commit_message>
updated Fehlerliste and Userstories
</commit_message>
<xml_diff>
--- a/UserstoriesFleamarket_Handout.docx
+++ b/UserstoriesFleamarket_Handout.docx
@@ -1,6 +1,6 @@
 
 <file path=word/document.xml><?xml version="1.0" encoding="utf-8"?>
-<w:document xmlns:wpc="http://schemas.microsoft.com/office/word/2010/wordprocessingCanvas" xmlns:cx="http://schemas.microsoft.com/office/drawing/2014/chartex" xmlns:cx1="http://schemas.microsoft.com/office/drawing/2015/9/8/chartex" xmlns:cx2="http://schemas.microsoft.com/office/drawing/2015/10/21/chartex" xmlns:cx3="http://schemas.microsoft.com/office/drawing/2016/5/9/chartex" xmlns:cx4="http://schemas.microsoft.com/office/drawing/2016/5/10/chartex" xmlns:cx5="http://schemas.microsoft.com/office/drawing/2016/5/11/chartex" xmlns:cx6="http://schemas.microsoft.com/office/drawing/2016/5/12/chartex" xmlns:cx7="http://schemas.microsoft.com/office/drawing/2016/5/13/chartex" xmlns:cx8="http://schemas.microsoft.com/office/drawing/2016/5/14/chartex" xmlns:mc="http://schemas.openxmlformats.org/markup-compatibility/2006" xmlns:aink="http://schemas.microsoft.com/office/drawing/2016/ink" xmlns:am3d="http://schemas.microsoft.com/office/drawing/2017/model3d" xmlns:o="urn:schemas-microsoft-com:office:office" xmlns:oel="http://schemas.microsoft.com/office/2019/extlst" xmlns:r="http://schemas.openxmlformats.org/officeDocument/2006/relationships" xmlns:m="http://schemas.openxmlformats.org/officeDocument/2006/math" xmlns:v="urn:schemas-microsoft-com:vml" xmlns:wp14="http://schemas.microsoft.com/office/word/2010/wordprocessingDrawing" xmlns:wp="http://schemas.openxmlformats.org/drawingml/2006/wordprocessingDrawing" xmlns:w10="urn:schemas-microsoft-com:office:word" xmlns:w="http://schemas.openxmlformats.org/wordprocessingml/2006/main" xmlns:w14="http://schemas.microsoft.com/office/word/2010/wordml" xmlns:w15="http://schemas.microsoft.com/office/word/2012/wordml" xmlns:w16cex="http://schemas.microsoft.com/office/word/2018/wordml/cex" xmlns:w16cid="http://schemas.microsoft.com/office/word/2016/wordml/cid" xmlns:w16="http://schemas.microsoft.com/office/word/2018/wordml" xmlns:w16du="http://schemas.microsoft.com/office/word/2023/wordml/word16du" xmlns:w16sdtdh="http://schemas.microsoft.com/office/word/2020/wordml/sdtdatahash" xmlns:w16se="http://schemas.microsoft.com/office/word/2015/wordml/symex" xmlns:wpg="http://schemas.microsoft.com/office/word/2010/wordprocessingGroup" xmlns:wpi="http://schemas.microsoft.com/office/word/2010/wordprocessingInk" xmlns:wne="http://schemas.microsoft.com/office/word/2006/wordml" xmlns:wps="http://schemas.microsoft.com/office/word/2010/wordprocessingShape" mc:Ignorable="w14 w15 w16se w16cid w16 w16cex w16sdtdh wp14">
+<w:document xmlns:wpc="http://schemas.microsoft.com/office/word/2010/wordprocessingCanvas" xmlns:cx="http://schemas.microsoft.com/office/drawing/2014/chartex" xmlns:cx1="http://schemas.microsoft.com/office/drawing/2015/9/8/chartex" xmlns:cx2="http://schemas.microsoft.com/office/drawing/2015/10/21/chartex" xmlns:cx3="http://schemas.microsoft.com/office/drawing/2016/5/9/chartex" xmlns:cx4="http://schemas.microsoft.com/office/drawing/2016/5/10/chartex" xmlns:cx5="http://schemas.microsoft.com/office/drawing/2016/5/11/chartex" xmlns:cx6="http://schemas.microsoft.com/office/drawing/2016/5/12/chartex" xmlns:cx7="http://schemas.microsoft.com/office/drawing/2016/5/13/chartex" xmlns:cx8="http://schemas.microsoft.com/office/drawing/2016/5/14/chartex" xmlns:mc="http://schemas.openxmlformats.org/markup-compatibility/2006" xmlns:aink="http://schemas.microsoft.com/office/drawing/2016/ink" xmlns:am3d="http://schemas.microsoft.com/office/drawing/2017/model3d" xmlns:o="urn:schemas-microsoft-com:office:office" xmlns:oel="http://schemas.microsoft.com/office/2019/extlst" xmlns:r="http://schemas.openxmlformats.org/officeDocument/2006/relationships" xmlns:m="http://schemas.openxmlformats.org/officeDocument/2006/math" xmlns:v="urn:schemas-microsoft-com:vml" xmlns:wp14="http://schemas.microsoft.com/office/word/2010/wordprocessingDrawing" xmlns:wp="http://schemas.openxmlformats.org/drawingml/2006/wordprocessingDrawing" xmlns:w10="urn:schemas-microsoft-com:office:word" xmlns:w="http://schemas.openxmlformats.org/wordprocessingml/2006/main" xmlns:w14="http://schemas.microsoft.com/office/word/2010/wordml" xmlns:w15="http://schemas.microsoft.com/office/word/2012/wordml" xmlns:w16cex="http://schemas.microsoft.com/office/word/2018/wordml/cex" xmlns:w16cid="http://schemas.microsoft.com/office/word/2016/wordml/cid" xmlns:w16="http://schemas.microsoft.com/office/word/2018/wordml" xmlns:w16sdtdh="http://schemas.microsoft.com/office/word/2020/wordml/sdtdatahash" xmlns:w16se="http://schemas.microsoft.com/office/word/2015/wordml/symex" xmlns:wpg="http://schemas.microsoft.com/office/word/2010/wordprocessingGroup" xmlns:wpi="http://schemas.microsoft.com/office/word/2010/wordprocessingInk" xmlns:wne="http://schemas.microsoft.com/office/word/2006/wordml" xmlns:wps="http://schemas.microsoft.com/office/word/2010/wordprocessingShape" mc:Ignorable="w14 w15 w16se w16cid w16 w16cex w16sdtdh wp14">
   <w:body>
     <w:tbl>
       <w:tblPr>
@@ -37,7 +37,6 @@
                 <w:szCs w:val="24"/>
               </w:rPr>
             </w:pPr>
-            <w:proofErr w:type="spellStart"/>
             <w:r>
               <w:rPr>
                 <w:b/>
@@ -47,7 +46,6 @@
               </w:rPr>
               <w:t>Prio</w:t>
             </w:r>
-            <w:proofErr w:type="spellEnd"/>
           </w:p>
         </w:tc>
         <w:tc>
@@ -804,7 +802,21 @@
                 <w:sz w:val="24"/>
                 <w:szCs w:val="24"/>
               </w:rPr>
-              <w:t>Gewand</w:t>
+              <w:t>Bekleidung</w:t>
+            </w:r>
+            <w:r>
+              <w:rPr>
+                <w:sz w:val="24"/>
+                <w:szCs w:val="24"/>
+              </w:rPr>
+              <w:t>, Bücher, Autos</w:t>
+            </w:r>
+            <w:r>
+              <w:rPr>
+                <w:sz w:val="24"/>
+                <w:szCs w:val="24"/>
+              </w:rPr>
+              <w:t>, Schmuck</w:t>
             </w:r>
           </w:p>
           <w:p>
@@ -933,7 +945,21 @@
                 <w:sz w:val="24"/>
                 <w:szCs w:val="24"/>
               </w:rPr>
-              <w:t xml:space="preserve">Neu, Perfekt, Gut, </w:t>
+              <w:t xml:space="preserve">Neu, </w:t>
+            </w:r>
+            <w:r>
+              <w:rPr>
+                <w:sz w:val="24"/>
+                <w:szCs w:val="24"/>
+              </w:rPr>
+              <w:t>Sehr gut</w:t>
+            </w:r>
+            <w:r>
+              <w:rPr>
+                <w:sz w:val="24"/>
+                <w:szCs w:val="24"/>
+              </w:rPr>
+              <w:t xml:space="preserve">, Gut, </w:t>
             </w:r>
             <w:r>
               <w:rPr>
@@ -1152,17 +1178,8 @@
                 <w:sz w:val="24"/>
                 <w:szCs w:val="24"/>
               </w:rPr>
-              <w:t>. Es wird überprüft ob eine valide E-Mail-Adresse eingegeben wurde (</w:t>
-            </w:r>
-            <w:proofErr w:type="spellStart"/>
-            <w:r>
-              <w:rPr>
-                <w:sz w:val="24"/>
-                <w:szCs w:val="24"/>
-              </w:rPr>
-              <w:t>zB</w:t>
-            </w:r>
-            <w:proofErr w:type="spellEnd"/>
+              <w:t>. Es wird überprüft ob eine valide E-Mail-Adresse eingegeben wurde (zB</w:t>
+            </w:r>
             <w:r>
               <w:rPr>
                 <w:sz w:val="24"/>
@@ -1488,18 +1505,15 @@
                 <w:szCs w:val="24"/>
               </w:rPr>
             </w:pPr>
-            <w:proofErr w:type="spellStart"/>
-            <w:r>
-              <w:rPr>
-                <w:b/>
-                <w:bCs/>
-                <w:sz w:val="24"/>
-                <w:szCs w:val="24"/>
-              </w:rPr>
-              <w:lastRenderedPageBreak/>
+            <w:r>
+              <w:rPr>
+                <w:b/>
+                <w:bCs/>
+                <w:sz w:val="24"/>
+                <w:szCs w:val="24"/>
+              </w:rPr>
               <w:t>Prio</w:t>
             </w:r>
-            <w:proofErr w:type="spellEnd"/>
           </w:p>
         </w:tc>
         <w:tc>
@@ -2398,7 +2412,6 @@
                 <w:szCs w:val="24"/>
               </w:rPr>
             </w:pPr>
-            <w:proofErr w:type="spellStart"/>
             <w:r>
               <w:rPr>
                 <w:b/>
@@ -2409,7 +2422,6 @@
               <w:lastRenderedPageBreak/>
               <w:t>Prio</w:t>
             </w:r>
-            <w:proofErr w:type="spellEnd"/>
           </w:p>
         </w:tc>
         <w:tc>
@@ -3110,7 +3122,6 @@
                 <w:szCs w:val="24"/>
               </w:rPr>
             </w:pPr>
-            <w:proofErr w:type="spellStart"/>
             <w:r>
               <w:rPr>
                 <w:b/>
@@ -3120,7 +3131,6 @@
               </w:rPr>
               <w:t>Prio</w:t>
             </w:r>
-            <w:proofErr w:type="spellEnd"/>
           </w:p>
         </w:tc>
         <w:tc>
@@ -3898,7 +3908,6 @@
                 <w:szCs w:val="24"/>
               </w:rPr>
             </w:pPr>
-            <w:proofErr w:type="spellStart"/>
             <w:r>
               <w:rPr>
                 <w:b/>
@@ -3909,7 +3918,6 @@
               <w:lastRenderedPageBreak/>
               <w:t>Prio</w:t>
             </w:r>
-            <w:proofErr w:type="spellEnd"/>
           </w:p>
         </w:tc>
         <w:tc>
@@ -4617,7 +4625,6 @@
                 <w:szCs w:val="24"/>
               </w:rPr>
             </w:pPr>
-            <w:proofErr w:type="spellStart"/>
             <w:r>
               <w:rPr>
                 <w:b/>
@@ -4628,7 +4635,6 @@
               <w:lastRenderedPageBreak/>
               <w:t>Prio</w:t>
             </w:r>
-            <w:proofErr w:type="spellEnd"/>
           </w:p>
         </w:tc>
         <w:tc>
@@ -5304,7 +5310,6 @@
                 <w:szCs w:val="24"/>
               </w:rPr>
             </w:pPr>
-            <w:proofErr w:type="spellStart"/>
             <w:r>
               <w:rPr>
                 <w:b/>
@@ -5315,7 +5320,6 @@
               <w:lastRenderedPageBreak/>
               <w:t>Prio</w:t>
             </w:r>
-            <w:proofErr w:type="spellEnd"/>
           </w:p>
         </w:tc>
         <w:tc>
@@ -5910,7 +5914,6 @@
                 <w:szCs w:val="24"/>
               </w:rPr>
             </w:pPr>
-            <w:proofErr w:type="spellStart"/>
             <w:r>
               <w:rPr>
                 <w:b/>
@@ -5921,7 +5924,6 @@
               <w:lastRenderedPageBreak/>
               <w:t>Prio</w:t>
             </w:r>
-            <w:proofErr w:type="spellEnd"/>
           </w:p>
         </w:tc>
         <w:tc>
@@ -6486,23 +6488,7 @@
                 <w:lang w:eastAsia="en-US"/>
               </w:rPr>
               <w:br/>
-              <w:t>„Willkommen auf "</w:t>
-            </w:r>
-            <w:proofErr w:type="spellStart"/>
-            <w:r>
-              <w:rPr>
-                <w:rFonts w:asciiTheme="minorHAnsi" w:eastAsiaTheme="minorHAnsi" w:hAnsiTheme="minorHAnsi" w:cstheme="minorBidi"/>
-                <w:lang w:eastAsia="en-US"/>
-              </w:rPr>
-              <w:t>Nagarros</w:t>
-            </w:r>
-            <w:proofErr w:type="spellEnd"/>
-            <w:r>
-              <w:rPr>
-                <w:rFonts w:asciiTheme="minorHAnsi" w:eastAsiaTheme="minorHAnsi" w:hAnsiTheme="minorHAnsi" w:cstheme="minorBidi"/>
-                <w:lang w:eastAsia="en-US"/>
-              </w:rPr>
-              <w:t xml:space="preserve"> Marktplatz"!“</w:t>
+              <w:t>„Willkommen auf "Nagarros Marktplatz"!“</w:t>
             </w:r>
           </w:p>
           <w:p>
@@ -6684,7 +6670,6 @@
                 <w:szCs w:val="24"/>
               </w:rPr>
             </w:pPr>
-            <w:proofErr w:type="spellStart"/>
             <w:r>
               <w:rPr>
                 <w:b/>
@@ -6695,7 +6680,6 @@
               <w:lastRenderedPageBreak/>
               <w:t>Prio</w:t>
             </w:r>
-            <w:proofErr w:type="spellEnd"/>
           </w:p>
         </w:tc>
         <w:tc>
@@ -7434,7 +7418,6 @@
                 <w:szCs w:val="24"/>
               </w:rPr>
             </w:pPr>
-            <w:proofErr w:type="spellStart"/>
             <w:r>
               <w:rPr>
                 <w:b/>
@@ -7445,7 +7428,6 @@
               <w:lastRenderedPageBreak/>
               <w:t>Prio</w:t>
             </w:r>
-            <w:proofErr w:type="spellEnd"/>
           </w:p>
         </w:tc>
         <w:tc>
@@ -8201,7 +8183,7 @@
 </file>
 
 <file path=word/numbering.xml><?xml version="1.0" encoding="utf-8"?>
-<w:numbering xmlns:wpc="http://schemas.microsoft.com/office/word/2010/wordprocessingCanvas" xmlns:cx="http://schemas.microsoft.com/office/drawing/2014/chartex" xmlns:cx1="http://schemas.microsoft.com/office/drawing/2015/9/8/chartex" xmlns:cx2="http://schemas.microsoft.com/office/drawing/2015/10/21/chartex" xmlns:cx3="http://schemas.microsoft.com/office/drawing/2016/5/9/chartex" xmlns:cx4="http://schemas.microsoft.com/office/drawing/2016/5/10/chartex" xmlns:cx5="http://schemas.microsoft.com/office/drawing/2016/5/11/chartex" xmlns:cx6="http://schemas.microsoft.com/office/drawing/2016/5/12/chartex" xmlns:cx7="http://schemas.microsoft.com/office/drawing/2016/5/13/chartex" xmlns:cx8="http://schemas.microsoft.com/office/drawing/2016/5/14/chartex" xmlns:mc="http://schemas.openxmlformats.org/markup-compatibility/2006" xmlns:aink="http://schemas.microsoft.com/office/drawing/2016/ink" xmlns:am3d="http://schemas.microsoft.com/office/drawing/2017/model3d" xmlns:o="urn:schemas-microsoft-com:office:office" xmlns:oel="http://schemas.microsoft.com/office/2019/extlst" xmlns:r="http://schemas.openxmlformats.org/officeDocument/2006/relationships" xmlns:m="http://schemas.openxmlformats.org/officeDocument/2006/math" xmlns:v="urn:schemas-microsoft-com:vml" xmlns:wp14="http://schemas.microsoft.com/office/word/2010/wordprocessingDrawing" xmlns:wp="http://schemas.openxmlformats.org/drawingml/2006/wordprocessingDrawing" xmlns:w10="urn:schemas-microsoft-com:office:word" xmlns:w="http://schemas.openxmlformats.org/wordprocessingml/2006/main" xmlns:w14="http://schemas.microsoft.com/office/word/2010/wordml" xmlns:w15="http://schemas.microsoft.com/office/word/2012/wordml" xmlns:w16cex="http://schemas.microsoft.com/office/word/2018/wordml/cex" xmlns:w16cid="http://schemas.microsoft.com/office/word/2016/wordml/cid" xmlns:w16="http://schemas.microsoft.com/office/word/2018/wordml" xmlns:w16du="http://schemas.microsoft.com/office/word/2023/wordml/word16du" xmlns:w16sdtdh="http://schemas.microsoft.com/office/word/2020/wordml/sdtdatahash" xmlns:w16se="http://schemas.microsoft.com/office/word/2015/wordml/symex" xmlns:wpg="http://schemas.microsoft.com/office/word/2010/wordprocessingGroup" xmlns:wpi="http://schemas.microsoft.com/office/word/2010/wordprocessingInk" xmlns:wne="http://schemas.microsoft.com/office/word/2006/wordml" xmlns:wps="http://schemas.microsoft.com/office/word/2010/wordprocessingShape" mc:Ignorable="w14 w15 w16se w16cid w16 w16cex w16sdtdh wp14">
+<w:numbering xmlns:wpc="http://schemas.microsoft.com/office/word/2010/wordprocessingCanvas" xmlns:cx="http://schemas.microsoft.com/office/drawing/2014/chartex" xmlns:cx1="http://schemas.microsoft.com/office/drawing/2015/9/8/chartex" xmlns:cx2="http://schemas.microsoft.com/office/drawing/2015/10/21/chartex" xmlns:cx3="http://schemas.microsoft.com/office/drawing/2016/5/9/chartex" xmlns:cx4="http://schemas.microsoft.com/office/drawing/2016/5/10/chartex" xmlns:cx5="http://schemas.microsoft.com/office/drawing/2016/5/11/chartex" xmlns:cx6="http://schemas.microsoft.com/office/drawing/2016/5/12/chartex" xmlns:cx7="http://schemas.microsoft.com/office/drawing/2016/5/13/chartex" xmlns:cx8="http://schemas.microsoft.com/office/drawing/2016/5/14/chartex" xmlns:mc="http://schemas.openxmlformats.org/markup-compatibility/2006" xmlns:aink="http://schemas.microsoft.com/office/drawing/2016/ink" xmlns:am3d="http://schemas.microsoft.com/office/drawing/2017/model3d" xmlns:o="urn:schemas-microsoft-com:office:office" xmlns:oel="http://schemas.microsoft.com/office/2019/extlst" xmlns:r="http://schemas.openxmlformats.org/officeDocument/2006/relationships" xmlns:m="http://schemas.openxmlformats.org/officeDocument/2006/math" xmlns:v="urn:schemas-microsoft-com:vml" xmlns:wp14="http://schemas.microsoft.com/office/word/2010/wordprocessingDrawing" xmlns:wp="http://schemas.openxmlformats.org/drawingml/2006/wordprocessingDrawing" xmlns:w10="urn:schemas-microsoft-com:office:word" xmlns:w="http://schemas.openxmlformats.org/wordprocessingml/2006/main" xmlns:w14="http://schemas.microsoft.com/office/word/2010/wordml" xmlns:w15="http://schemas.microsoft.com/office/word/2012/wordml" xmlns:w16cex="http://schemas.microsoft.com/office/word/2018/wordml/cex" xmlns:w16cid="http://schemas.microsoft.com/office/word/2016/wordml/cid" xmlns:w16="http://schemas.microsoft.com/office/word/2018/wordml" xmlns:w16sdtdh="http://schemas.microsoft.com/office/word/2020/wordml/sdtdatahash" xmlns:w16se="http://schemas.microsoft.com/office/word/2015/wordml/symex" xmlns:wpg="http://schemas.microsoft.com/office/word/2010/wordprocessingGroup" xmlns:wpi="http://schemas.microsoft.com/office/word/2010/wordprocessingInk" xmlns:wne="http://schemas.microsoft.com/office/word/2006/wordml" xmlns:wps="http://schemas.microsoft.com/office/word/2010/wordprocessingShape" mc:Ignorable="w14 w15 w16se w16cid w16 w16cex w16sdtdh wp14">
   <w:abstractNum w:abstractNumId="0" w15:restartNumberingAfterBreak="0">
     <w:nsid w:val="00597EAF"/>
     <w:multiLevelType w:val="hybridMultilevel"/>

</xml_diff>